<commit_message>
resume updated with portfolio link and linkedin icon added on web page
</commit_message>
<xml_diff>
--- a/images/parthiban_pythondeveloper_resume_new.docx
+++ b/images/parthiban_pythondeveloper_resume_new.docx
@@ -364,25 +364,7 @@
           <w:szCs w:val="22"/>
           <w:lang w:val="en"/>
         </w:rPr>
-        <w:t>2.</w:t>
-      </w:r>
-      <w:r>
-        <w:rPr>
-          <w:color w:val="000000"/>
-          <w:sz w:val="22"/>
-          <w:szCs w:val="22"/>
-          <w:lang w:val="en"/>
-        </w:rPr>
-        <w:t>9</w:t>
-      </w:r>
-      <w:r>
-        <w:rPr>
-          <w:color w:val="000000"/>
-          <w:sz w:val="22"/>
-          <w:szCs w:val="22"/>
-          <w:lang w:val="en"/>
-        </w:rPr>
-        <w:t>+</w:t>
+        <w:t>2.9+</w:t>
       </w:r>
       <w:r>
         <w:rPr>
@@ -2766,7 +2748,7 @@
           <w:rPr>
             <w:rStyle w:val="InternetLink"/>
           </w:rPr>
-          <w:t>https://stackoverflow.com/users/8912663/parthiban-s</w:t>
+          <w:t>https://stackoverflow.com/users/8912663/parthiban-soundram</w:t>
         </w:r>
       </w:hyperlink>
     </w:p>
@@ -2782,18 +2764,63 @@
         <w:jc w:val="both"/>
         <w:rPr/>
       </w:pPr>
-      <w:r>
-        <w:rPr/>
-        <w:t xml:space="preserve">Github </w:t>
+      <w:bookmarkStart w:id="0" w:name="__DdeLink__262_4104747235"/>
+      <w:r>
+        <w:rPr>
+          <w:rStyle w:val="InternetLink"/>
+          <w:color w:val="000000"/>
+          <w:u w:val="none"/>
+        </w:rPr>
+        <w:t>Portfolio</w:t>
+      </w:r>
+      <w:bookmarkEnd w:id="0"/>
+      <w:r>
+        <w:rPr>
+          <w:rStyle w:val="InternetLink"/>
+          <w:color w:val="000000"/>
+          <w:u w:val="none"/>
+        </w:rPr>
+        <w:t xml:space="preserve"> </w:t>
+      </w:r>
+      <w:r>
+        <w:rPr>
+          <w:rStyle w:val="InternetLink"/>
+          <w:u w:val="none"/>
+        </w:rPr>
+        <w:t xml:space="preserve">  </w:t>
       </w:r>
       <w:hyperlink r:id="rId6">
         <w:r>
           <w:rPr>
             <w:rStyle w:val="InternetLink"/>
+            <w:u w:val="none"/>
           </w:rPr>
-          <w:t>https://parthibansoundram.github.io</w:t>
+          <w:t>https://</w:t>
+        </w:r>
+        <w:r>
+          <w:rPr>
+            <w:rStyle w:val="InternetLink"/>
+            <w:u w:val="none"/>
+          </w:rPr>
+          <w:t>parthibansoundram.github.io</w:t>
         </w:r>
       </w:hyperlink>
+    </w:p>
+    <w:p>
+      <w:pPr>
+        <w:pStyle w:val="Normal1"/>
+        <w:numPr>
+          <w:ilvl w:val="0"/>
+          <w:numId w:val="0"/>
+        </w:numPr>
+        <w:spacing w:lineRule="auto" w:line="360"/>
+        <w:ind w:left="840" w:hanging="0"/>
+        <w:jc w:val="both"/>
+        <w:rPr/>
+      </w:pPr>
+      <w:r>
+        <w:rPr/>
+      </w:r>
     </w:p>
     <w:sectPr>
       <w:type w:val="nextPage"/>

</xml_diff>